<commit_message>
link updated in the file
</commit_message>
<xml_diff>
--- a/Dharma_Raj_Thanait_SQL.docx
+++ b/Dharma_Raj_Thanait_SQL.docx
@@ -498,7 +498,7 @@
             <w:bCs/>
             <w:szCs w:val="24"/>
           </w:rPr>
-          <w:t>https://github.com/Drt36/machnet-backend/tree/assignment4</w:t>
+          <w:t>https://github.com/Drt36/machnet-backend/tree/sql</w:t>
         </w:r>
       </w:hyperlink>
     </w:p>
@@ -2045,7 +2045,6 @@
         <w:t xml:space="preserve">Create database </w:t>
       </w:r>
       <w:proofErr w:type="spellStart"/>
-      <w:proofErr w:type="gramStart"/>
       <w:r>
         <w:rPr>
           <w:rFonts w:eastAsia="Times New Roman" w:cs="Arial"/>
@@ -2063,7 +2062,6 @@
         </w:rPr>
         <w:t>;</w:t>
       </w:r>
-      <w:proofErr w:type="gramEnd"/>
     </w:p>
     <w:p>
       <w:pPr>
@@ -4073,23 +4071,7 @@
           <w:rFonts w:cs="Arial"/>
           <w:szCs w:val="24"/>
         </w:rPr>
-        <w:t>insert into department values (1,'Engineering','engineering related work'</w:t>
-      </w:r>
-      <w:proofErr w:type="gramStart"/>
-      <w:r>
-        <w:rPr>
-          <w:rFonts w:cs="Arial"/>
-          <w:szCs w:val="24"/>
-        </w:rPr>
-        <w:t>),(</w:t>
-      </w:r>
-      <w:proofErr w:type="gramEnd"/>
-      <w:r>
-        <w:rPr>
-          <w:rFonts w:cs="Arial"/>
-          <w:szCs w:val="24"/>
-        </w:rPr>
-        <w:t>2,'Marketing','marketing related work'),(3,'Sales','sales related work'),(4,'HR','HR related work'),(5,'Finance','finance related work');</w:t>
+        <w:t>insert into department values (1,'Engineering','engineering related work'),(2,'Marketing','marketing related work'),(3,'Sales','sales related work'),(4,'HR','HR related work'),(5,'Finance','finance related work');</w:t>
       </w:r>
     </w:p>
     <w:p>
@@ -4279,15 +4261,7 @@
       </w:r>
       <w:proofErr w:type="spellEnd"/>
       <w:r>
-        <w:t xml:space="preserve"> </w:t>
-      </w:r>
-      <w:proofErr w:type="gramStart"/>
-      <w:r>
-        <w:t>in(</w:t>
-      </w:r>
-      <w:proofErr w:type="gramEnd"/>
-      <w:r>
-        <w:t>1,2,3);</w:t>
+        <w:t xml:space="preserve"> in(1,2,3);</w:t>
       </w:r>
     </w:p>
     <w:p>
@@ -4343,15 +4317,7 @@
       </w:r>
       <w:proofErr w:type="spellEnd"/>
       <w:r>
-        <w:t xml:space="preserve"> </w:t>
-      </w:r>
-      <w:proofErr w:type="gramStart"/>
-      <w:r>
-        <w:t>in(</w:t>
-      </w:r>
-      <w:proofErr w:type="gramEnd"/>
-      <w:r>
-        <w:t>1,2);</w:t>
+        <w:t xml:space="preserve"> in(1,2);</w:t>
       </w:r>
     </w:p>
     <w:p>
@@ -4398,13 +4364,8 @@
       </w:r>
       <w:proofErr w:type="spellEnd"/>
       <w:r>
-        <w:t xml:space="preserve"> like 'R%</w:t>
-      </w:r>
-      <w:proofErr w:type="gramStart"/>
-      <w:r>
-        <w:t>';</w:t>
-      </w:r>
-      <w:proofErr w:type="gramEnd"/>
+        <w:t xml:space="preserve"> like 'R%';</w:t>
+      </w:r>
     </w:p>
     <w:p>
       <w:pPr>
@@ -4437,13 +4398,8 @@
         <w:t xml:space="preserve">SELECT e.* FROM employee as e JOIN work as w ON </w:t>
       </w:r>
       <w:proofErr w:type="spellStart"/>
-      <w:proofErr w:type="gramStart"/>
-      <w:r>
-        <w:t>e.employee</w:t>
-      </w:r>
-      <w:proofErr w:type="gramEnd"/>
-      <w:r>
-        <w:t>_id</w:t>
+      <w:r>
+        <w:t>e.employee_id</w:t>
       </w:r>
       <w:proofErr w:type="spellEnd"/>
       <w:r>
@@ -4496,128 +4452,86 @@
           <w:rFonts w:eastAsia="Times New Roman"/>
           <w:shd w:val="clear" w:color="auto" w:fill="F5F5F5"/>
         </w:rPr>
-        <w:t xml:space="preserve">Count number of </w:t>
-      </w:r>
-      <w:proofErr w:type="gramStart"/>
-      <w:r>
+        <w:t>Count number of employee who have less than 20000 salary.</w:t>
+      </w:r>
+      <w:bookmarkEnd w:id="10"/>
+    </w:p>
+    <w:p/>
+    <w:p>
+      <w:r>
+        <w:t>SELECT COUNT(</w:t>
+      </w:r>
+      <w:proofErr w:type="spellStart"/>
+      <w:r>
+        <w:t>employee_id</w:t>
+      </w:r>
+      <w:proofErr w:type="spellEnd"/>
+      <w:r>
+        <w:t xml:space="preserve">) as </w:t>
+      </w:r>
+      <w:proofErr w:type="spellStart"/>
+      <w:r>
+        <w:t>NumOfEmployee</w:t>
+      </w:r>
+      <w:proofErr w:type="spellEnd"/>
+      <w:r>
+        <w:br/>
+        <w:t>FROM salary where amount&lt;20000;</w:t>
+      </w:r>
+    </w:p>
+    <w:p>
+      <w:pPr>
+        <w:pStyle w:val="Heading1"/>
         <w:rPr>
           <w:rFonts w:eastAsia="Times New Roman"/>
           <w:shd w:val="clear" w:color="auto" w:fill="F5F5F5"/>
         </w:rPr>
-        <w:t>employee</w:t>
-      </w:r>
-      <w:proofErr w:type="gramEnd"/>
+      </w:pPr>
+      <w:bookmarkStart w:id="11" w:name="_Toc83714098"/>
       <w:r>
         <w:rPr>
           <w:rFonts w:eastAsia="Times New Roman"/>
           <w:shd w:val="clear" w:color="auto" w:fill="F5F5F5"/>
         </w:rPr>
-        <w:t xml:space="preserve"> who have less than 20000 salary.</w:t>
-      </w:r>
-      <w:bookmarkEnd w:id="10"/>
-    </w:p>
-    <w:p/>
-    <w:p>
-      <w:r>
-        <w:t xml:space="preserve">SELECT </w:t>
-      </w:r>
-      <w:proofErr w:type="gramStart"/>
-      <w:r>
-        <w:t>COUNT(</w:t>
-      </w:r>
-      <w:proofErr w:type="spellStart"/>
-      <w:proofErr w:type="gramEnd"/>
-      <w:r>
-        <w:t>employee_id</w:t>
-      </w:r>
-      <w:proofErr w:type="spellEnd"/>
-      <w:r>
-        <w:t xml:space="preserve">) as </w:t>
-      </w:r>
-      <w:proofErr w:type="spellStart"/>
-      <w:r>
-        <w:t>NumOfEmployee</w:t>
-      </w:r>
-      <w:proofErr w:type="spellEnd"/>
-      <w:r>
-        <w:br/>
-        <w:t>FROM salary where amount&lt;20000;</w:t>
-      </w:r>
-    </w:p>
-    <w:p>
-      <w:pPr>
-        <w:pStyle w:val="Heading1"/>
+        <w:t>12.</w:t>
+      </w:r>
+      <w:r>
         <w:rPr>
           <w:rFonts w:eastAsia="Times New Roman"/>
           <w:shd w:val="clear" w:color="auto" w:fill="F5F5F5"/>
         </w:rPr>
-      </w:pPr>
-      <w:bookmarkStart w:id="11" w:name="_Toc83714098"/>
-      <w:r>
+        <w:t>Increment salary of all employee by 10%.</w:t>
+      </w:r>
+      <w:bookmarkEnd w:id="11"/>
+    </w:p>
+    <w:p/>
+    <w:p>
+      <w:r>
+        <w:t>update salary set amount=amount+(amount*0.1);</w:t>
+      </w:r>
+    </w:p>
+    <w:p/>
+    <w:p>
+      <w:pPr>
+        <w:pStyle w:val="Heading1"/>
         <w:rPr>
           <w:rFonts w:eastAsia="Times New Roman"/>
           <w:shd w:val="clear" w:color="auto" w:fill="F5F5F5"/>
         </w:rPr>
-        <w:t>12.</w:t>
-      </w:r>
+      </w:pPr>
+      <w:bookmarkStart w:id="12" w:name="_Toc83714099"/>
       <w:r>
         <w:rPr>
           <w:rFonts w:eastAsia="Times New Roman"/>
           <w:shd w:val="clear" w:color="auto" w:fill="F5F5F5"/>
         </w:rPr>
-        <w:t xml:space="preserve">Increment salary of all </w:t>
-      </w:r>
-      <w:proofErr w:type="gramStart"/>
+        <w:t>13.</w:t>
+      </w:r>
       <w:r>
         <w:rPr>
           <w:rFonts w:eastAsia="Times New Roman"/>
           <w:shd w:val="clear" w:color="auto" w:fill="F5F5F5"/>
         </w:rPr>
-        <w:t>employee</w:t>
-      </w:r>
-      <w:proofErr w:type="gramEnd"/>
-      <w:r>
-        <w:rPr>
-          <w:rFonts w:eastAsia="Times New Roman"/>
-          <w:shd w:val="clear" w:color="auto" w:fill="F5F5F5"/>
-        </w:rPr>
-        <w:t xml:space="preserve"> by 10%.</w:t>
-      </w:r>
-      <w:bookmarkEnd w:id="11"/>
-    </w:p>
-    <w:p/>
-    <w:p>
-      <w:r>
-        <w:t>update salary set amount=amount+(amount*0.1</w:t>
-      </w:r>
-      <w:proofErr w:type="gramStart"/>
-      <w:r>
-        <w:t>);</w:t>
-      </w:r>
-      <w:proofErr w:type="gramEnd"/>
-    </w:p>
-    <w:p/>
-    <w:p>
-      <w:pPr>
-        <w:pStyle w:val="Heading1"/>
-        <w:rPr>
-          <w:rFonts w:eastAsia="Times New Roman"/>
-          <w:shd w:val="clear" w:color="auto" w:fill="F5F5F5"/>
-        </w:rPr>
-      </w:pPr>
-      <w:bookmarkStart w:id="12" w:name="_Toc83714099"/>
-      <w:r>
-        <w:rPr>
-          <w:rFonts w:eastAsia="Times New Roman"/>
-          <w:shd w:val="clear" w:color="auto" w:fill="F5F5F5"/>
-        </w:rPr>
-        <w:t>13.</w:t>
-      </w:r>
-      <w:r>
-        <w:rPr>
-          <w:rFonts w:eastAsia="Times New Roman"/>
-          <w:shd w:val="clear" w:color="auto" w:fill="F5F5F5"/>
-        </w:rPr>
         <w:t>Give bonus of 10% to all employee hired before 2000-09-30.</w:t>
       </w:r>
       <w:bookmarkEnd w:id="12"/>
@@ -4636,13 +4550,8 @@
         <w:t xml:space="preserve">ON </w:t>
       </w:r>
       <w:proofErr w:type="spellStart"/>
-      <w:proofErr w:type="gramStart"/>
-      <w:r>
-        <w:t>s.employee</w:t>
-      </w:r>
-      <w:proofErr w:type="gramEnd"/>
-      <w:r>
-        <w:t>_id</w:t>
+      <w:r>
+        <w:t>s.employee_id</w:t>
       </w:r>
       <w:proofErr w:type="spellEnd"/>
       <w:r>
@@ -4699,23 +4608,7 @@
           <w:rFonts w:eastAsia="Times New Roman"/>
           <w:shd w:val="clear" w:color="auto" w:fill="F5F5F5"/>
         </w:rPr>
-        <w:t xml:space="preserve">Find the average salary of each department, number of </w:t>
-      </w:r>
-      <w:proofErr w:type="gramStart"/>
-      <w:r>
-        <w:rPr>
-          <w:rFonts w:eastAsia="Times New Roman"/>
-          <w:shd w:val="clear" w:color="auto" w:fill="F5F5F5"/>
-        </w:rPr>
-        <w:t>employee</w:t>
-      </w:r>
-      <w:proofErr w:type="gramEnd"/>
-      <w:r>
-        <w:rPr>
-          <w:rFonts w:eastAsia="Times New Roman"/>
-          <w:shd w:val="clear" w:color="auto" w:fill="F5F5F5"/>
-        </w:rPr>
-        <w:t xml:space="preserve"> working on that department.</w:t>
+        <w:t>Find the average salary of each department, number of employee working on that department.</w:t>
       </w:r>
       <w:bookmarkEnd w:id="13"/>
     </w:p>
@@ -4725,13 +4618,8 @@
         <w:t xml:space="preserve">select </w:t>
       </w:r>
       <w:proofErr w:type="spellStart"/>
-      <w:proofErr w:type="gramStart"/>
-      <w:r>
-        <w:t>e.department</w:t>
-      </w:r>
-      <w:proofErr w:type="gramEnd"/>
-      <w:r>
-        <w:t>_id,avg</w:t>
+      <w:r>
+        <w:t>e.department_id,avg</w:t>
       </w:r>
       <w:proofErr w:type="spellEnd"/>
       <w:r>
@@ -4843,12 +4731,10 @@
         <w:t>select e.*, max(</w:t>
       </w:r>
       <w:proofErr w:type="spellStart"/>
-      <w:proofErr w:type="gramStart"/>
       <w:r>
         <w:t>s.amount</w:t>
       </w:r>
       <w:proofErr w:type="spellEnd"/>
-      <w:proofErr w:type="gramEnd"/>
       <w:r>
         <w:t xml:space="preserve">) as </w:t>
       </w:r>
@@ -5878,6 +5764,7 @@
   <w:style w:type="character" w:default="1" w:styleId="DefaultParagraphFont">
     <w:name w:val="Default Paragraph Font"/>
     <w:uiPriority w:val="1"/>
+    <w:semiHidden/>
     <w:unhideWhenUsed/>
   </w:style>
   <w:style w:type="table" w:default="1" w:styleId="TableNormal">

</xml_diff>